<commit_message>
Added a note for full reproducability
</commit_message>
<xml_diff>
--- a/code/Reproducability/Reproducability Guide.docx
+++ b/code/Reproducability/Reproducability Guide.docx
@@ -13,15 +13,7 @@
     <w:p/>
     <w:p>
       <w:r>
-        <w:t>This document should guide any user to running the simulation of a sneaker resale market. The project’s results can all be recreated using the MATLAB file “</w:t>
-      </w:r>
-      <w:proofErr w:type="spellStart"/>
-      <w:r>
-        <w:t>Financial_Market.m</w:t>
-      </w:r>
-      <w:proofErr w:type="spellEnd"/>
-      <w:r>
-        <w:t xml:space="preserve">”. Users will need an up to date version of MATLAB to run the script. The user can use their own inputs and follow the ones from the project report. </w:t>
+        <w:t xml:space="preserve">This document should guide any user to running the simulation of a sneaker resale market. The project’s results can all be recreated using the MATLAB file “Financial_Market.m”. Users will need an up to date version of MATLAB to run the script. The user can use their own inputs and follow the ones from the project report. </w:t>
       </w:r>
     </w:p>
     <w:p/>
@@ -40,13 +32,13 @@
           <w:noProof/>
         </w:rPr>
         <w:drawing>
-          <wp:anchor distT="0" distB="0" distL="114300" distR="114300" simplePos="0" relativeHeight="251658240" behindDoc="0" locked="0" layoutInCell="1" allowOverlap="1" wp14:anchorId="6A2E8565">
+          <wp:anchor distT="0" distB="0" distL="114300" distR="114300" simplePos="0" relativeHeight="251658240" behindDoc="0" locked="0" layoutInCell="1" allowOverlap="1" wp14:anchorId="4B9E6152" wp14:editId="135C6DB8">
             <wp:simplePos x="0" y="0"/>
             <wp:positionH relativeFrom="column">
               <wp:posOffset>1352550</wp:posOffset>
             </wp:positionH>
             <wp:positionV relativeFrom="page">
-              <wp:posOffset>3771900</wp:posOffset>
+              <wp:posOffset>3841750</wp:posOffset>
             </wp:positionV>
             <wp:extent cx="4740275" cy="3752850"/>
             <wp:effectExtent l="0" t="0" r="3175" b="0"/>
@@ -105,37 +97,37 @@
         </w:drawing>
       </w:r>
       <w:r>
-        <w:t xml:space="preserve">The user will be reproducing Figure 5 a from the report, reproduced here below. They simply need to open the MATLAB file </w:t>
-      </w:r>
-      <w:r>
-        <w:t>“</w:t>
-      </w:r>
-      <w:proofErr w:type="spellStart"/>
-      <w:r>
-        <w:t>Financial_Market.m</w:t>
-      </w:r>
-      <w:proofErr w:type="spellEnd"/>
-      <w:r>
-        <w:t>”</w:t>
+        <w:t xml:space="preserve">The user will be reproducing Figure 5 a from the report, reproduced here below. </w:t>
+      </w:r>
+      <w:r>
+        <w:t xml:space="preserve">The process should only take 5-10 minutes. </w:t>
+      </w:r>
+      <w:r>
+        <w:t xml:space="preserve">The </w:t>
+      </w:r>
+      <w:r>
+        <w:t xml:space="preserve">user </w:t>
+      </w:r>
+      <w:r>
+        <w:t>simply need</w:t>
+      </w:r>
+      <w:r>
+        <w:t>s</w:t>
+      </w:r>
+      <w:r>
+        <w:t xml:space="preserve"> to open the MATLAB file </w:t>
+      </w:r>
+      <w:r>
+        <w:t>“Financial_Market.m”</w:t>
       </w:r>
       <w:r>
         <w:t xml:space="preserve"> from the folder in the git and run it with the following inputs:</w:t>
       </w:r>
     </w:p>
     <w:p>
-      <w:proofErr w:type="spellStart"/>
-      <w:r>
-        <w:t>n_</w:t>
-      </w:r>
-      <w:proofErr w:type="gramStart"/>
-      <w:r>
-        <w:t>agents</w:t>
-      </w:r>
-      <w:proofErr w:type="spellEnd"/>
-      <w:r>
-        <w:t xml:space="preserve"> :</w:t>
-      </w:r>
-      <w:proofErr w:type="gramEnd"/>
+      <w:r>
+        <w:t>n_agents :</w:t>
+      </w:r>
       <w:r>
         <w:t xml:space="preserve"> 1000</w:t>
       </w:r>
@@ -144,83 +136,40 @@
       </w:r>
     </w:p>
     <w:p>
-      <w:proofErr w:type="spellStart"/>
-      <w:r>
-        <w:t>n_</w:t>
-      </w:r>
-      <w:proofErr w:type="gramStart"/>
-      <w:r>
-        <w:t>items</w:t>
-      </w:r>
-      <w:proofErr w:type="spellEnd"/>
-      <w:r>
-        <w:t xml:space="preserve"> :</w:t>
-      </w:r>
-      <w:proofErr w:type="gramEnd"/>
-      <w:r>
-        <w:t xml:space="preserve"> </w:t>
+      <w:r>
+        <w:t xml:space="preserve">n_items : </w:t>
       </w:r>
       <w:r>
         <w:t xml:space="preserve"> 200</w:t>
       </w:r>
     </w:p>
     <w:p>
-      <w:proofErr w:type="gramStart"/>
-      <w:r>
-        <w:t>price :</w:t>
-      </w:r>
-      <w:proofErr w:type="gramEnd"/>
-      <w:r>
-        <w:t xml:space="preserve"> </w:t>
+      <w:r>
+        <w:t xml:space="preserve">price : </w:t>
       </w:r>
       <w:r>
         <w:t>700</w:t>
       </w:r>
     </w:p>
     <w:p>
-      <w:proofErr w:type="spellStart"/>
-      <w:proofErr w:type="gramStart"/>
-      <w:r>
-        <w:t>nbrands</w:t>
-      </w:r>
-      <w:proofErr w:type="spellEnd"/>
-      <w:r>
-        <w:t xml:space="preserve"> :</w:t>
-      </w:r>
-      <w:proofErr w:type="gramEnd"/>
-      <w:r>
-        <w:t xml:space="preserve"> </w:t>
+      <w:r>
+        <w:t xml:space="preserve">nbrands : </w:t>
       </w:r>
       <w:r>
         <w:t>4</w:t>
       </w:r>
     </w:p>
     <w:p>
-      <w:proofErr w:type="spellStart"/>
-      <w:proofErr w:type="gramStart"/>
-      <w:r>
-        <w:t>rndbrand</w:t>
-      </w:r>
-      <w:proofErr w:type="spellEnd"/>
-      <w:r>
-        <w:t xml:space="preserve"> </w:t>
-      </w:r>
-      <w:r>
-        <w:t>:</w:t>
-      </w:r>
-      <w:proofErr w:type="gramEnd"/>
-      <w:r>
-        <w:t xml:space="preserve"> 1</w:t>
-      </w:r>
-    </w:p>
-    <w:p>
-      <w:proofErr w:type="gramStart"/>
-      <w:r>
-        <w:t>timesteps :</w:t>
-      </w:r>
-      <w:proofErr w:type="gramEnd"/>
-      <w:r>
-        <w:t xml:space="preserve"> </w:t>
+      <w:r>
+        <w:t xml:space="preserve">rndbrand </w:t>
+      </w:r>
+      <w:r>
+        <w:t>: 1</w:t>
+      </w:r>
+    </w:p>
+    <w:p>
+      <w:r>
+        <w:t xml:space="preserve">timesteps : </w:t>
       </w:r>
       <w:r>
         <w:t xml:space="preserve"> 150</w:t>
@@ -263,8 +212,38 @@
       </w:r>
     </w:p>
     <w:p>
+      <w:pPr>
+        <w:pStyle w:val="Heading2"/>
+      </w:pPr>
+      <w:r>
+        <w:t>Full Reproducibility</w:t>
+      </w:r>
+    </w:p>
+    <w:p>
       <w:bookmarkStart w:id="0" w:name="_GoBack"/>
       <w:bookmarkEnd w:id="0"/>
+    </w:p>
+    <w:p>
+      <w:r>
+        <w:t>The user can follow along the report for full details on each simulation and why it was performed. Th</w:t>
+      </w:r>
+      <w:r>
+        <w:t xml:space="preserve">e inputs necessary are listed below each figure. Depending on the performance of the user’s computer, it will take 2-3 hours to reproduce all tests described in the report. The bulk of that time comes from the </w:t>
+      </w:r>
+      <w:r>
+        <w:lastRenderedPageBreak/>
+        <w:t>single simulation run with 8000 agents. An hour should suffice to simulate the other tests with fewer agents.</w:t>
+      </w:r>
+    </w:p>
+    <w:p/>
+    <w:p/>
+    <w:p>
+      <w:pPr>
+        <w:pStyle w:val="Heading2"/>
+      </w:pPr>
+      <w:r>
+        <w:t xml:space="preserve"> </w:t>
+      </w:r>
     </w:p>
     <w:sectPr>
       <w:pgSz w:w="12240" w:h="15840"/>

</xml_diff>